<commit_message>
Added REST API Documentation
</commit_message>
<xml_diff>
--- a/REST API Documentation_AQR.docx
+++ b/REST API Documentation_AQR.docx
@@ -19861,16 +19861,12 @@
         </w:rPr>
         <w:t xml:space="preserve">git clone </w:t>
       </w:r>
-      <w:hyperlink r:id="rId12">
+      <w:hyperlink r:id="rId12" w:history="1">
         <w:r>
           <w:rPr>
-            <w:rFonts w:ascii="Calibri" w:eastAsia="Calibri" w:hAnsi="Calibri" w:cs="Calibri"/>
-            <w:color w:val="0563C1"/>
-            <w:sz w:val="22"/>
-            <w:szCs w:val="22"/>
-            <w:u w:val="single"/>
+            <w:rStyle w:val="Hyperlink"/>
           </w:rPr>
-          <w:t>https://github.com/Gaurav1990/online_book_store.git</w:t>
+          <w:t>https://github.com/Gaurav1990/student-ranking-system.git</w:t>
         </w:r>
       </w:hyperlink>
     </w:p>
@@ -19895,6 +19891,8 @@
           <w:szCs w:val="22"/>
         </w:rPr>
       </w:pPr>
+      <w:bookmarkStart w:id="1" w:name="_GoBack"/>
+      <w:bookmarkEnd w:id="1"/>
       <w:r>
         <w:rPr>
           <w:rFonts w:ascii="Calibri" w:eastAsia="Calibri" w:hAnsi="Calibri" w:cs="Calibri"/>
@@ -20156,7 +20154,6 @@
           <w:szCs w:val="22"/>
         </w:rPr>
       </w:pPr>
-      <w:bookmarkStart w:id="1" w:name="_GoBack"/>
       <w:r>
         <w:rPr>
           <w:rFonts w:ascii="Calibri" w:eastAsia="Calibri" w:hAnsi="Calibri" w:cs="Calibri"/>
@@ -20164,9 +20161,8 @@
           <w:sz w:val="22"/>
           <w:szCs w:val="22"/>
         </w:rPr>
-        <w:t xml:space="preserve">Run above APIs mentioned in the </w:t>
+        <w:t>Run above APIs mentioned in the Documen</w:t>
       </w:r>
-      <w:proofErr w:type="spellStart"/>
       <w:r>
         <w:rPr>
           <w:rFonts w:ascii="Calibri" w:eastAsia="Calibri" w:hAnsi="Calibri" w:cs="Calibri"/>
@@ -20174,10 +20170,17 @@
           <w:sz w:val="22"/>
           <w:szCs w:val="22"/>
         </w:rPr>
-        <w:t>Documenation</w:t>
+        <w:t>t</w:t>
       </w:r>
-      <w:bookmarkEnd w:id="1"/>
-      <w:proofErr w:type="spellEnd"/>
+      <w:r>
+        <w:rPr>
+          <w:rFonts w:ascii="Calibri" w:eastAsia="Calibri" w:hAnsi="Calibri" w:cs="Calibri"/>
+          <w:color w:val="000000"/>
+          <w:sz w:val="22"/>
+          <w:szCs w:val="22"/>
+        </w:rPr>
+        <w:t>ation</w:t>
+      </w:r>
     </w:p>
     <w:sectPr>
       <w:pgSz w:w="11900" w:h="16840"/>
@@ -21377,6 +21380,29 @@
       <w:szCs w:val="18"/>
     </w:rPr>
   </w:style>
+  <w:style w:type="character" w:styleId="Hyperlink">
+    <w:name w:val="Hyperlink"/>
+    <w:basedOn w:val="DefaultParagraphFont"/>
+    <w:uiPriority w:val="99"/>
+    <w:unhideWhenUsed/>
+    <w:rsid w:val="008C04A1"/>
+    <w:rPr>
+      <w:color w:val="0000FF" w:themeColor="hyperlink"/>
+      <w:u w:val="single"/>
+    </w:rPr>
+  </w:style>
+  <w:style w:type="character" w:styleId="UnresolvedMention">
+    <w:name w:val="Unresolved Mention"/>
+    <w:basedOn w:val="DefaultParagraphFont"/>
+    <w:uiPriority w:val="99"/>
+    <w:semiHidden/>
+    <w:unhideWhenUsed/>
+    <w:rsid w:val="008C04A1"/>
+    <w:rPr>
+      <w:color w:val="605E5C"/>
+      <w:shd w:val="clear" w:color="auto" w:fill="E1DFDD"/>
+    </w:rPr>
+  </w:style>
 </w:styles>
 </file>
 

</xml_diff>